<commit_message>
Aktionen.docx eingefügt, Zeichnung zum einbrennen, PA aktualisiert
</commit_message>
<xml_diff>
--- a/PA T4/Praxisprojekt 4.docx
+++ b/PA T4/Praxisprojekt 4.docx
@@ -322,7 +322,6 @@
           <w:docPartUnique/>
         </w:docPartObj>
       </w:sdtPr>
-      <w:sdtEndPr/>
       <w:sdtContent>
         <w:p>
           <w:pPr>
@@ -1526,159 +1525,6 @@
             </w:p>
             <w:p>
               <w:pPr>
-                <w:pStyle w:val="Verzeichnis2"/>
-                <w:tabs>
-                  <w:tab w:val="right" w:leader="dot" w:pos="9062"/>
-                </w:tabs>
-                <w:rPr>
-                  <w:rFonts w:asciiTheme="minorHAnsi" w:eastAsiaTheme="minorEastAsia" w:hAnsiTheme="minorHAnsi"/>
-                  <w:noProof/>
-                  <w:sz w:val="22"/>
-                  <w:lang w:eastAsia="de-DE"/>
-                </w:rPr>
-              </w:pPr>
-              <w:hyperlink w:anchor="_Toc432420153" w:history="1">
-                <w:r>
-                  <w:rPr>
-                    <w:rStyle w:val="Hyperlink"/>
-                    <w:noProof/>
-                  </w:rPr>
-                  <w:t xml:space="preserve">4.3 </w:t>
-                </w:r>
-                <w:r>
-                  <w:rPr>
-                    <w:rStyle w:val="Hyperlink"/>
-                    <w:noProof/>
-                  </w:rPr>
-                  <w:t>Nutzerverwaltung</w:t>
-                </w:r>
-                <w:r>
-                  <w:rPr>
-                    <w:noProof/>
-                    <w:webHidden/>
-                  </w:rPr>
-                  <w:tab/>
-                </w:r>
-                <w:r>
-                  <w:rPr>
-                    <w:noProof/>
-                    <w:webHidden/>
-                  </w:rPr>
-                  <w:fldChar w:fldCharType="begin"/>
-                </w:r>
-                <w:r>
-                  <w:rPr>
-                    <w:noProof/>
-                    <w:webHidden/>
-                  </w:rPr>
-                  <w:instrText xml:space="preserve"> PAGEREF _Toc432420153 \h </w:instrText>
-                </w:r>
-                <w:r>
-                  <w:rPr>
-                    <w:noProof/>
-                    <w:webHidden/>
-                  </w:rPr>
-                </w:r>
-                <w:r>
-                  <w:rPr>
-                    <w:noProof/>
-                    <w:webHidden/>
-                  </w:rPr>
-                  <w:fldChar w:fldCharType="separate"/>
-                </w:r>
-                <w:r>
-                  <w:rPr>
-                    <w:noProof/>
-                    <w:webHidden/>
-                  </w:rPr>
-                  <w:t>7</w:t>
-                </w:r>
-                <w:r>
-                  <w:rPr>
-                    <w:noProof/>
-                    <w:webHidden/>
-                  </w:rPr>
-                  <w:fldChar w:fldCharType="end"/>
-                </w:r>
-              </w:hyperlink>
-            </w:p>
-            <w:p>
-              <w:pPr>
-                <w:pStyle w:val="Verzeichnis2"/>
-                <w:tabs>
-                  <w:tab w:val="right" w:leader="dot" w:pos="9062"/>
-                </w:tabs>
-                <w:rPr>
-                  <w:noProof/>
-                </w:rPr>
-              </w:pPr>
-              <w:hyperlink w:anchor="_Toc432420154" w:history="1">
-                <w:r>
-                  <w:rPr>
-                    <w:rStyle w:val="Hyperlink"/>
-                    <w:noProof/>
-                  </w:rPr>
-                  <w:t>4.4</w:t>
-                </w:r>
-                <w:r>
-                  <w:rPr>
-                    <w:rStyle w:val="Hyperlink"/>
-                    <w:noProof/>
-                  </w:rPr>
-                  <w:t xml:space="preserve"> Implementierung/Erweiterungen (Tools)</w:t>
-                </w:r>
-                <w:r>
-                  <w:rPr>
-                    <w:noProof/>
-                    <w:webHidden/>
-                  </w:rPr>
-                  <w:tab/>
-                </w:r>
-                <w:r>
-                  <w:rPr>
-                    <w:noProof/>
-                    <w:webHidden/>
-                  </w:rPr>
-                  <w:fldChar w:fldCharType="begin"/>
-                </w:r>
-                <w:r>
-                  <w:rPr>
-                    <w:noProof/>
-                    <w:webHidden/>
-                  </w:rPr>
-                  <w:instrText xml:space="preserve"> PAGEREF _Toc432420154 \h </w:instrText>
-                </w:r>
-                <w:r>
-                  <w:rPr>
-                    <w:noProof/>
-                    <w:webHidden/>
-                  </w:rPr>
-                </w:r>
-                <w:r>
-                  <w:rPr>
-                    <w:noProof/>
-                    <w:webHidden/>
-                  </w:rPr>
-                  <w:fldChar w:fldCharType="separate"/>
-                </w:r>
-                <w:r>
-                  <w:rPr>
-                    <w:noProof/>
-                    <w:webHidden/>
-                  </w:rPr>
-                  <w:t>8</w:t>
-                </w:r>
-                <w:r>
-                  <w:rPr>
-                    <w:noProof/>
-                    <w:webHidden/>
-                  </w:rPr>
-                  <w:fldChar w:fldCharType="end"/>
-                </w:r>
-              </w:hyperlink>
-            </w:p>
-            <w:p>
-              <w:pPr>
                 <w:pStyle w:val="Verzeichnis1"/>
                 <w:tabs>
                   <w:tab w:val="right" w:leader="dot" w:pos="9062"/>
@@ -2444,6 +2290,11 @@
     <w:p>
       <w:r>
         <w:t>W3C</w:t>
+      </w:r>
+    </w:p>
+    <w:p>
+      <w:r>
+        <w:t>SQL</w:t>
       </w:r>
     </w:p>
     <w:p>
@@ -2821,27 +2672,14 @@
       <w:r>
         <w:t xml:space="preserve">Abbildung </w:t>
       </w:r>
-      <w:r>
-        <w:fldChar w:fldCharType="begin"/>
-      </w:r>
-      <w:r>
-        <w:instrText xml:space="preserve"> SEQ Abbildung \* ARABIC </w:instrText>
-      </w:r>
-      <w:r>
-        <w:fldChar w:fldCharType="separate"/>
-      </w:r>
-      <w:r>
-        <w:rPr>
-          <w:noProof/>
-        </w:rPr>
-        <w:t>1</w:t>
-      </w:r>
-      <w:r>
-        <w:rPr>
-          <w:noProof/>
-        </w:rPr>
-        <w:fldChar w:fldCharType="end"/>
-      </w:r>
+      <w:fldSimple w:instr=" SEQ Abbildung \* ARABIC ">
+        <w:r>
+          <w:rPr>
+            <w:noProof/>
+          </w:rPr>
+          <w:t>1</w:t>
+        </w:r>
+      </w:fldSimple>
       <w:bookmarkEnd w:id="8"/>
       <w:r>
         <w:t>: Beispielhafter Aufbau einer Tabelle</w:t>
@@ -2977,27 +2815,14 @@
       <w:r>
         <w:t xml:space="preserve">Abbildung </w:t>
       </w:r>
-      <w:r>
-        <w:fldChar w:fldCharType="begin"/>
-      </w:r>
-      <w:r>
-        <w:instrText xml:space="preserve"> SEQ Abbildung \* ARABIC </w:instrText>
-      </w:r>
-      <w:r>
-        <w:fldChar w:fldCharType="separate"/>
-      </w:r>
-      <w:r>
-        <w:rPr>
-          <w:noProof/>
-        </w:rPr>
-        <w:t>2</w:t>
-      </w:r>
-      <w:r>
-        <w:rPr>
-          <w:noProof/>
-        </w:rPr>
-        <w:fldChar w:fldCharType="end"/>
-      </w:r>
+      <w:fldSimple w:instr=" SEQ Abbildung \* ARABIC ">
+        <w:r>
+          <w:rPr>
+            <w:noProof/>
+          </w:rPr>
+          <w:t>2</w:t>
+        </w:r>
+      </w:fldSimple>
       <w:bookmarkEnd w:id="9"/>
       <w:r>
         <w:t xml:space="preserve">: Verknüpfung von zwei Tabellen über einen </w:t>
@@ -3206,27 +3031,14 @@
       <w:r>
         <w:t xml:space="preserve">Abbildung </w:t>
       </w:r>
-      <w:r>
-        <w:fldChar w:fldCharType="begin"/>
-      </w:r>
-      <w:r>
-        <w:instrText xml:space="preserve"> SEQ Abbildung \* ARABIC </w:instrText>
-      </w:r>
-      <w:r>
-        <w:fldChar w:fldCharType="separate"/>
-      </w:r>
-      <w:r>
-        <w:rPr>
-          <w:noProof/>
-        </w:rPr>
-        <w:t>3</w:t>
-      </w:r>
-      <w:r>
-        <w:rPr>
-          <w:noProof/>
-        </w:rPr>
-        <w:fldChar w:fldCharType="end"/>
-      </w:r>
+      <w:fldSimple w:instr=" SEQ Abbildung \* ARABIC ">
+        <w:r>
+          <w:rPr>
+            <w:noProof/>
+          </w:rPr>
+          <w:t>3</w:t>
+        </w:r>
+      </w:fldSimple>
       <w:bookmarkEnd w:id="10"/>
       <w:r>
         <w:t xml:space="preserve">: Ausschnitt aus der Oberfläche von </w:t>
@@ -3278,13 +3090,19 @@
         <w:t>chen oder den Namen des Autors. HTML unterstützt als Auszeichnungssprache keine Intera</w:t>
       </w:r>
       <w:r>
-        <w:t>ktivität. Um Websites interaktiv</w:t>
-      </w:r>
-      <w:r>
-        <w:t xml:space="preserve"> oder dynamisch</w:t>
-      </w:r>
-      <w:r>
-        <w:t xml:space="preserve"> zu gestalten, müssen Programmiersprachen wie PHP oder </w:t>
+        <w:t xml:space="preserve">ktivität. Um Websites </w:t>
+      </w:r>
+      <w:r>
+        <w:t xml:space="preserve">dynamisch </w:t>
+      </w:r>
+      <w:r>
+        <w:t xml:space="preserve">oder </w:t>
+      </w:r>
+      <w:r>
+        <w:t xml:space="preserve">interaktiv </w:t>
+      </w:r>
+      <w:r>
+        <w:t xml:space="preserve">zu gestalten, müssen Programmiersprachen wie PHP oder </w:t>
       </w:r>
       <w:proofErr w:type="spellStart"/>
       <w:r>
@@ -3322,7 +3140,7 @@
         <w:t xml:space="preserve">serverseitig </w:t>
       </w:r>
       <w:r>
-        <w:t xml:space="preserve">aus dem PHP-Code dynamisch ein HTML-Dokument generiert und an den Client gesendet. </w:t>
+        <w:t xml:space="preserve">aus dem PHP-Code ein HTML-Dokument generiert und an den Client gesendet. </w:t>
       </w:r>
       <w:r>
         <w:t xml:space="preserve">Die Funktionsweise eines PHP-Skriptes </w:t>
@@ -3428,30 +3246,14 @@
       <w:r>
         <w:t xml:space="preserve">Abbildung </w:t>
       </w:r>
-      <w:r>
-        <w:fldChar w:fldCharType="begin"/>
-      </w:r>
-      <w:r>
-        <w:instrText xml:space="preserve"> SEQ Abbildung</w:instrText>
-      </w:r>
-      <w:r>
-        <w:instrText xml:space="preserve"> \* ARABIC </w:instrText>
-      </w:r>
-      <w:r>
-        <w:fldChar w:fldCharType="separate"/>
-      </w:r>
-      <w:r>
-        <w:rPr>
-          <w:noProof/>
-        </w:rPr>
-        <w:t>4</w:t>
-      </w:r>
-      <w:r>
-        <w:rPr>
-          <w:noProof/>
-        </w:rPr>
-        <w:fldChar w:fldCharType="end"/>
-      </w:r>
+      <w:fldSimple w:instr=" SEQ Abbildung \* ARABIC ">
+        <w:r>
+          <w:rPr>
+            <w:noProof/>
+          </w:rPr>
+          <w:t>4</w:t>
+        </w:r>
+      </w:fldSimple>
       <w:bookmarkEnd w:id="11"/>
       <w:r>
         <w:t xml:space="preserve">: Funktionsweise von PHP </w:t>
@@ -3602,7 +3404,13 @@
         <w:t>Nutzung</w:t>
       </w:r>
       <w:r>
-        <w:t xml:space="preserve"> unkomfortabel und die Überprüfung von Beständen mit einem anderen Rechner nichtmöglich. I</w:t>
+        <w:t xml:space="preserve"> unkomfortabel und die Überprüfung von Beständen mit einem anderen Rechner nicht</w:t>
+      </w:r>
+      <w:r>
+        <w:t xml:space="preserve"> </w:t>
+      </w:r>
+      <w:r>
+        <w:t>möglich. I</w:t>
       </w:r>
       <w:r>
         <w:t>m Falle eines Festplattenschadens wäre</w:t>
@@ -3750,18 +3558,6 @@
         </w:numPr>
       </w:pPr>
       <w:r>
-        <w:t>Anpassung an das Firmen-Design</w:t>
-      </w:r>
-    </w:p>
-    <w:p>
-      <w:pPr>
-        <w:pStyle w:val="Listenabsatz"/>
-        <w:numPr>
-          <w:ilvl w:val="0"/>
-          <w:numId w:val="17"/>
-        </w:numPr>
-      </w:pPr>
-      <w:r>
         <w:t>Passwortschutz</w:t>
       </w:r>
     </w:p>
@@ -3973,13 +3769,36 @@
       </w:r>
     </w:p>
     <w:p>
+      <w:pPr>
+        <w:pStyle w:val="Listenabsatz"/>
+        <w:numPr>
+          <w:ilvl w:val="0"/>
+          <w:numId w:val="20"/>
+        </w:numPr>
+      </w:pPr>
+      <w:proofErr w:type="spellStart"/>
+      <w:r>
+        <w:t>MySQLDump</w:t>
+      </w:r>
+      <w:r>
+        <w:t>er</w:t>
+      </w:r>
+      <w:proofErr w:type="spellEnd"/>
+    </w:p>
+    <w:p>
       <w:r>
         <w:t>Für die Einrichtung und den Betrieb des lokalen Webservers wurde das XAMPP-Paket genutzt.</w:t>
       </w:r>
     </w:p>
     <w:p>
       <w:r>
-        <w:t>Weiterhin wurde für die Dokumentation Microsoft Office 2010 und als Browser Mozilla Firefox eingesetzt.</w:t>
+        <w:t>Weiterhin wurde für die Dokumentation Microsoft Office 2010 und als Browser Mozilla Firefox</w:t>
+      </w:r>
+      <w:r>
+        <w:t xml:space="preserve"> und Google Chrome</w:t>
+      </w:r>
+      <w:r>
+        <w:t xml:space="preserve"> eingesetzt.</w:t>
       </w:r>
     </w:p>
     <w:p/>
@@ -4206,13 +4025,7 @@
     </w:p>
     <w:p>
       <w:r>
-        <w:t xml:space="preserve">Nach Normalisierung auf die </w:t>
-      </w:r>
-      <w:r>
-        <w:t>3</w:t>
-      </w:r>
-      <w:r>
-        <w:t>. Normalform wurde das folgende Datenbankschema entwickelt:</w:t>
+        <w:t>Anhand der Attribute wurde eine Datenbankstruktur entwickelt und in die 3. Normalform gebracht:</w:t>
       </w:r>
     </w:p>
     <w:p>
@@ -4289,7 +4102,13 @@
         <w:t>Die vorgegebenen Attribute wurden ihrer Abhängigkeit nach in eigene Tabellen ausgelagert oder Tabellen zugewiesen.</w:t>
       </w:r>
       <w:r>
-        <w:t xml:space="preserve"> Hinter den Attributen ist in Klammern der geforderte Dateityp des Attributes angegeben, zusammen mit der maximalen Länge der Werte.</w:t>
+        <w:t xml:space="preserve"> Hinter den Attributen ist der geforderte Dateityp des Attributes angegeben, zusammen mit der maximalen Länge der Werte</w:t>
+      </w:r>
+      <w:r>
+        <w:t xml:space="preserve"> in Klammern</w:t>
+      </w:r>
+      <w:r>
+        <w:t>.</w:t>
       </w:r>
       <w:r>
         <w:t xml:space="preserve"> </w:t>
@@ -4332,34 +4151,256 @@
       <w:r>
         <w:t>Beziehung</w:t>
       </w:r>
-      <w:bookmarkStart w:id="12" w:name="_GoBack"/>
+      <w:r>
+        <w:t xml:space="preserve">, die über eine Tabelle mit gepaarten </w:t>
+      </w:r>
+      <w:proofErr w:type="spellStart"/>
+      <w:r>
+        <w:t>ID’s</w:t>
+      </w:r>
+      <w:proofErr w:type="spellEnd"/>
+      <w:r>
+        <w:t xml:space="preserve"> realisiert wurde.</w:t>
+      </w:r>
+    </w:p>
+    <w:p>
+      <w:pPr>
+        <w:pStyle w:val="berschrift2"/>
+      </w:pPr>
+      <w:bookmarkStart w:id="12" w:name="_Ref457816529"/>
+      <w:r>
+        <w:t>Web-Interface</w:t>
+      </w:r>
       <w:bookmarkEnd w:id="12"/>
-      <w:r>
-        <w:t xml:space="preserve">, die über eine Tabelle mit gepaarten </w:t>
+    </w:p>
+    <w:p>
+      <w:r>
+        <w:t>Das Interface sollte folgende Funktionalitäten bieten:</w:t>
+      </w:r>
+    </w:p>
+    <w:p>
+      <w:pPr>
+        <w:pStyle w:val="Listenabsatz"/>
+        <w:numPr>
+          <w:ilvl w:val="0"/>
+          <w:numId w:val="22"/>
+        </w:numPr>
+      </w:pPr>
+      <w:r>
+        <w:t>Anzeige aller gelieferten Chemikalien</w:t>
+      </w:r>
+    </w:p>
+    <w:p>
+      <w:pPr>
+        <w:pStyle w:val="Listenabsatz"/>
+        <w:numPr>
+          <w:ilvl w:val="1"/>
+          <w:numId w:val="22"/>
+        </w:numPr>
+      </w:pPr>
+      <w:r>
+        <w:t>Filterfunktionen</w:t>
+      </w:r>
+    </w:p>
+    <w:p>
+      <w:pPr>
+        <w:pStyle w:val="Listenabsatz"/>
+        <w:numPr>
+          <w:ilvl w:val="1"/>
+          <w:numId w:val="22"/>
+        </w:numPr>
+      </w:pPr>
+      <w:r>
+        <w:t>Ein- und Ausblenden von verbrauchten Chemikalien</w:t>
+      </w:r>
+    </w:p>
+    <w:p>
+      <w:pPr>
+        <w:pStyle w:val="Listenabsatz"/>
+        <w:numPr>
+          <w:ilvl w:val="0"/>
+          <w:numId w:val="22"/>
+        </w:numPr>
+      </w:pPr>
+      <w:r>
+        <w:t>Bearbeiten von Einträgen</w:t>
+      </w:r>
+    </w:p>
+    <w:p>
+      <w:pPr>
+        <w:pStyle w:val="Listenabsatz"/>
+        <w:numPr>
+          <w:ilvl w:val="0"/>
+          <w:numId w:val="22"/>
+        </w:numPr>
+      </w:pPr>
+      <w:r>
+        <w:t>Löschen von Einträgen</w:t>
+      </w:r>
+    </w:p>
+    <w:p>
+      <w:pPr>
+        <w:pStyle w:val="Listenabsatz"/>
+        <w:numPr>
+          <w:ilvl w:val="0"/>
+          <w:numId w:val="22"/>
+        </w:numPr>
+      </w:pPr>
+      <w:r>
+        <w:t>Einfügen</w:t>
+      </w:r>
+    </w:p>
+    <w:p>
+      <w:pPr>
+        <w:pStyle w:val="Listenabsatz"/>
+        <w:numPr>
+          <w:ilvl w:val="1"/>
+          <w:numId w:val="22"/>
+        </w:numPr>
+      </w:pPr>
+      <w:r>
+        <w:t>Neuer Chemikalien</w:t>
+      </w:r>
+    </w:p>
+    <w:p>
+      <w:pPr>
+        <w:pStyle w:val="Listenabsatz"/>
+        <w:numPr>
+          <w:ilvl w:val="1"/>
+          <w:numId w:val="22"/>
+        </w:numPr>
+      </w:pPr>
+      <w:r>
+        <w:t>Neuer Lieferungen</w:t>
+      </w:r>
+    </w:p>
+    <w:p>
+      <w:pPr>
+        <w:pStyle w:val="Listenabsatz"/>
+        <w:numPr>
+          <w:ilvl w:val="1"/>
+          <w:numId w:val="22"/>
+        </w:numPr>
+      </w:pPr>
+      <w:r>
+        <w:t>Sonstiger Datensätze</w:t>
+      </w:r>
+    </w:p>
+    <w:p>
+      <w:r>
+        <w:t xml:space="preserve">Auf der Startseite sollte eine Übersicht aller Lieferungen gezeigt werden, mit </w:t>
+      </w:r>
+      <w:r>
+        <w:t xml:space="preserve">verschiedenen Filtern und Schaltflächen, um die Lieferungen einzeln zu bearbeiten oder zu löschen. Der Zugang zu dem Interface sollte über eine Anmeldungsseite geschützt werden. Ist der Nutzer nicht angemeldet, </w:t>
+      </w:r>
+      <w:r>
+        <w:t>sollte</w:t>
+      </w:r>
+      <w:r>
+        <w:t xml:space="preserve"> er von dem Interface automatisch auf die </w:t>
+      </w:r>
+      <w:r>
+        <w:t>Anmeldungsseite umgeleitet werden.</w:t>
+      </w:r>
+    </w:p>
+    <w:p>
+      <w:r>
+        <w:t xml:space="preserve">Weiterhin sollte eine für alle Seiten standardisierte Navigationsleiste eingefügt werden. Über die Leiste sollten die Seiten zum Einfügen von Chemikalien, Lieferungen und sonstigen Datensätzen erreichbar sein. Jede dieser Seiten sollte </w:t>
+      </w:r>
+      <w:r>
+        <w:t xml:space="preserve">eine Eingabemaske für die einfache Eingabe der benötigten Werte bereitstellen. Wenn ein Verweis auf eine andere Tabelle nötig ist, sollten dafür die Einträge der referenzierten Tabelle in einer Drop-down-Liste gesammelt werden und zur einfachen Auswahl zur Verfügung stehen. Nach </w:t>
+      </w:r>
+      <w:r>
+        <w:t>Bestätigung</w:t>
+      </w:r>
+      <w:r>
+        <w:t xml:space="preserve"> der Eingaben sollten </w:t>
+      </w:r>
+      <w:r>
+        <w:lastRenderedPageBreak/>
+        <w:t xml:space="preserve">alle Werte auf Einhaltung der Datentypen und </w:t>
+      </w:r>
+      <w:r>
+        <w:t>grobe Fehler überprüft werden, bevor die Eingaben in der Datenbank abgelegt werden.</w:t>
+      </w:r>
+    </w:p>
+    <w:p>
+      <w:r>
+        <w:t>Für die Verwaltung der Datenbank und des Interfaces sollte ein administrativer Bereich angelegt werden, der nicht über Schaltflächen erreichbar ist</w:t>
+      </w:r>
+      <w:r>
+        <w:t xml:space="preserve">. </w:t>
+      </w:r>
+      <w:r>
+        <w:t>In diesem Bereich</w:t>
+      </w:r>
+      <w:r>
+        <w:t xml:space="preserve"> sollten folgende Funktionalitäten realisiert werden:</w:t>
+      </w:r>
+    </w:p>
+    <w:p>
+      <w:pPr>
+        <w:pStyle w:val="Listenabsatz"/>
+        <w:numPr>
+          <w:ilvl w:val="0"/>
+          <w:numId w:val="23"/>
+        </w:numPr>
+      </w:pPr>
+      <w:r>
+        <w:t>Nutzerverwaltung</w:t>
+      </w:r>
+    </w:p>
+    <w:p>
+      <w:pPr>
+        <w:pStyle w:val="Listenabsatz"/>
+        <w:numPr>
+          <w:ilvl w:val="0"/>
+          <w:numId w:val="23"/>
+        </w:numPr>
+      </w:pPr>
+      <w:r>
+        <w:t>Datenbank sichern</w:t>
+      </w:r>
+    </w:p>
+    <w:p>
+      <w:pPr>
+        <w:pStyle w:val="Listenabsatz"/>
+        <w:numPr>
+          <w:ilvl w:val="0"/>
+          <w:numId w:val="23"/>
+        </w:numPr>
+      </w:pPr>
+      <w:r>
+        <w:t>Datenbank leeren</w:t>
+      </w:r>
+    </w:p>
+    <w:p>
+      <w:pPr>
+        <w:pStyle w:val="Listenabsatz"/>
+        <w:numPr>
+          <w:ilvl w:val="0"/>
+          <w:numId w:val="23"/>
+        </w:numPr>
+      </w:pPr>
+      <w:r>
+        <w:t xml:space="preserve">Zugang zu </w:t>
       </w:r>
       <w:proofErr w:type="spellStart"/>
       <w:r>
-        <w:t>ID’s</w:t>
+        <w:t>phpMyAdmin</w:t>
       </w:r>
       <w:proofErr w:type="spellEnd"/>
-      <w:r>
-        <w:t xml:space="preserve"> realisiert wurde.</w:t>
-      </w:r>
-    </w:p>
-    <w:p>
-      <w:pPr>
-        <w:pStyle w:val="berschrift2"/>
-      </w:pPr>
-      <w:r>
-        <w:t>Web-Interface</w:t>
-      </w:r>
-    </w:p>
-    <w:p>
-      <w:pPr>
-        <w:pStyle w:val="berschrift2"/>
-      </w:pPr>
-      <w:r>
-        <w:t>Nutzerverwaltung</w:t>
+    </w:p>
+    <w:p>
+      <w:pPr>
+        <w:pStyle w:val="Listenabsatz"/>
+        <w:numPr>
+          <w:ilvl w:val="0"/>
+          <w:numId w:val="23"/>
+        </w:numPr>
+      </w:pPr>
+      <w:r>
+        <w:t>Ausführung beliebiger SQL-Befehle</w:t>
       </w:r>
     </w:p>
     <w:p/>
@@ -4378,19 +4419,966 @@
       <w:pPr>
         <w:pStyle w:val="berschrift1"/>
       </w:pPr>
-      <w:bookmarkStart w:id="13" w:name="_Toc318367894"/>
       <w:r>
         <w:lastRenderedPageBreak/>
-        <w:t>Zusammenfassung</w:t>
-      </w:r>
+        <w:t>Praktische Implementierung</w:t>
+      </w:r>
+    </w:p>
+    <w:p>
+      <w:pPr>
+        <w:pStyle w:val="berschrift2"/>
+      </w:pPr>
+      <w:r>
+        <w:t>Datenbankstruktur</w:t>
+      </w:r>
+    </w:p>
+    <w:p>
+      <w:r>
+        <w:t xml:space="preserve">Während der Umsetzung der geplanten Datenbankstruktur wurde das Verzeichnis neu strukturiert, um </w:t>
+      </w:r>
+      <w:r>
+        <w:t xml:space="preserve">die Abhängigkeiten zwischen den Attributen besser abzubilden. Es </w:t>
+      </w:r>
+      <w:proofErr w:type="gramStart"/>
+      <w:r>
+        <w:t>wurden</w:t>
+      </w:r>
+      <w:proofErr w:type="gramEnd"/>
+      <w:r>
+        <w:t xml:space="preserve"> zudem für Lieferungen das Datum der Lieferung und der Öffnung eingefügt und der Verweis auf die Gefahrstoffsätze für die Stoffe durch eine Zeichenkette ersetzt. </w:t>
+      </w:r>
+      <w:r>
+        <w:t>Es wurde eine Tabelle für die Nutzerverwaltung eing</w:t>
+      </w:r>
+      <w:r>
+        <w:t>e</w:t>
+      </w:r>
+      <w:r>
+        <w:t xml:space="preserve">fügt, die keine </w:t>
+      </w:r>
+      <w:r>
+        <w:t>Relationen zu den Chemikalien besitzt</w:t>
+      </w:r>
+      <w:r>
+        <w:t>. Die implementiert</w:t>
+      </w:r>
+      <w:r>
+        <w:t>e</w:t>
+      </w:r>
+      <w:r>
+        <w:t xml:space="preserve"> Datenbankstruktur ist in </w:t>
+      </w:r>
+      <w:r>
+        <w:fldChar w:fldCharType="begin"/>
+      </w:r>
+      <w:r>
+        <w:instrText xml:space="preserve"> REF _Ref457814988 \h </w:instrText>
+      </w:r>
+      <w:r>
+        <w:fldChar w:fldCharType="separate"/>
+      </w:r>
+      <w:r>
+        <w:t xml:space="preserve">Abbildung </w:t>
+      </w:r>
+      <w:r>
+        <w:rPr>
+          <w:noProof/>
+        </w:rPr>
+        <w:t>6</w:t>
+      </w:r>
+      <w:r>
+        <w:fldChar w:fldCharType="end"/>
+      </w:r>
+      <w:r>
+        <w:t xml:space="preserve"> dargestellt.</w:t>
+      </w:r>
+    </w:p>
+    <w:p>
+      <w:pPr>
+        <w:keepNext/>
+      </w:pPr>
+      <w:r>
+        <w:rPr>
+          <w:noProof/>
+          <w:lang w:eastAsia="de-DE"/>
+        </w:rPr>
+        <w:lastRenderedPageBreak/>
+        <w:drawing>
+          <wp:inline distT="0" distB="0" distL="0" distR="0" wp14:anchorId="0A101786" wp14:editId="26632568">
+            <wp:extent cx="5029200" cy="6315075"/>
+            <wp:effectExtent l="0" t="0" r="0" b="9525"/>
+            <wp:docPr id="2" name="Grafik 2"/>
+            <wp:cNvGraphicFramePr>
+              <a:graphicFrameLocks xmlns:a="http://schemas.openxmlformats.org/drawingml/2006/main" noChangeAspect="1"/>
+            </wp:cNvGraphicFramePr>
+            <a:graphic xmlns:a="http://schemas.openxmlformats.org/drawingml/2006/main">
+              <a:graphicData uri="http://schemas.openxmlformats.org/drawingml/2006/picture">
+                <pic:pic xmlns:pic="http://schemas.openxmlformats.org/drawingml/2006/picture">
+                  <pic:nvPicPr>
+                    <pic:cNvPr id="0" name=""/>
+                    <pic:cNvPicPr/>
+                  </pic:nvPicPr>
+                  <pic:blipFill>
+                    <a:blip r:embed="rId24"/>
+                    <a:stretch>
+                      <a:fillRect/>
+                    </a:stretch>
+                  </pic:blipFill>
+                  <pic:spPr>
+                    <a:xfrm>
+                      <a:off x="0" y="0"/>
+                      <a:ext cx="5029200" cy="6315075"/>
+                    </a:xfrm>
+                    <a:prstGeom prst="rect">
+                      <a:avLst/>
+                    </a:prstGeom>
+                  </pic:spPr>
+                </pic:pic>
+              </a:graphicData>
+            </a:graphic>
+          </wp:inline>
+        </w:drawing>
+      </w:r>
+    </w:p>
+    <w:p>
+      <w:pPr>
+        <w:pStyle w:val="Beschriftung"/>
+      </w:pPr>
+      <w:bookmarkStart w:id="13" w:name="_Ref457814988"/>
+      <w:r>
+        <w:t xml:space="preserve">Abbildung </w:t>
+      </w:r>
+      <w:fldSimple w:instr=" SEQ Abbildung \* ARABIC ">
+        <w:r>
+          <w:rPr>
+            <w:noProof/>
+          </w:rPr>
+          <w:t>6</w:t>
+        </w:r>
+      </w:fldSimple>
       <w:bookmarkEnd w:id="13"/>
+      <w:r>
+        <w:t>: Aktualisierte Datenbankstruktur</w:t>
+      </w:r>
+    </w:p>
+    <w:p>
+      <w:r>
+        <w:t xml:space="preserve">Die Tabelle „GHS-Symbole“ hat in der Datenbankstruktur keine Relationen zu den Chemikalien. Die </w:t>
+      </w:r>
+      <w:r>
+        <w:t>Verbindung wird erst über</w:t>
+      </w:r>
+      <w:r>
+        <w:t xml:space="preserve"> ein PHP-Skript hergestellt, da</w:t>
+      </w:r>
+      <w:r>
+        <w:t>s aus der Zeichenkette „GHS-Symbole“ in der Tabelle „Stoffe“ die zugehörigen Symbole ermittelt und darstellt.</w:t>
+      </w:r>
+    </w:p>
+    <w:p>
+      <w:r>
+        <w:t>Das Attribut „</w:t>
+      </w:r>
+      <w:proofErr w:type="spellStart"/>
+      <w:r>
+        <w:t>SDBLink</w:t>
+      </w:r>
+      <w:proofErr w:type="spellEnd"/>
+      <w:r>
+        <w:t xml:space="preserve">“ der Stoffe wurde ersetzt durch einen Verweis auf die Tabelle „Sicherheitsdatenblatt“ in der Tabelle der Lieferungen. </w:t>
+      </w:r>
+      <w:r>
+        <w:t xml:space="preserve">Der Verweis auf die Lagerungsvorschrift wurde aus der Stoff-Tabelle in die Lieferungstabelle verschoben. </w:t>
+      </w:r>
+      <w:r>
+        <w:lastRenderedPageBreak/>
+        <w:t>Der Verweis auf die Gefahrenstoffsätze wurde durch eine Zeichenkette ersetzt, aus der mithilfe von PHP die Gefahrenstoffsätze ermittelt werden kann.</w:t>
+      </w:r>
+    </w:p>
+    <w:p>
+      <w:pPr>
+        <w:pStyle w:val="berschrift2"/>
+      </w:pPr>
+      <w:r>
+        <w:t>Web-Interface</w:t>
+      </w:r>
+    </w:p>
+    <w:p>
+      <w:r>
+        <w:t xml:space="preserve">Das Interface wurde wie in </w:t>
+      </w:r>
+      <w:r>
+        <w:fldChar w:fldCharType="begin"/>
+      </w:r>
+      <w:r>
+        <w:instrText xml:space="preserve"> REF _Ref457816529 \r \h </w:instrText>
+      </w:r>
+      <w:r>
+        <w:fldChar w:fldCharType="separate"/>
+      </w:r>
+      <w:r>
+        <w:t>4.2</w:t>
+      </w:r>
+      <w:r>
+        <w:fldChar w:fldCharType="end"/>
+      </w:r>
+      <w:r>
+        <w:t xml:space="preserve"> beschrieben programmiert. Nach der Anmeldung wird der Nutzer auf die Startseite weitergeleitet, auf der das Verzeichnis aufgelistet ist. </w:t>
+      </w:r>
+      <w:r>
+        <w:t>Ein Ausschnitt der Startseite ist in</w:t>
+      </w:r>
+      <w:r>
+        <w:t xml:space="preserve"> </w:t>
+      </w:r>
+      <w:r>
+        <w:fldChar w:fldCharType="begin"/>
+      </w:r>
+      <w:r>
+        <w:instrText xml:space="preserve"> REF _Ref457817134 \h </w:instrText>
+      </w:r>
+      <w:r>
+        <w:fldChar w:fldCharType="separate"/>
+      </w:r>
+      <w:r>
+        <w:t xml:space="preserve">Abbildung </w:t>
+      </w:r>
+      <w:r>
+        <w:rPr>
+          <w:noProof/>
+        </w:rPr>
+        <w:t>7</w:t>
+      </w:r>
+      <w:r>
+        <w:fldChar w:fldCharType="end"/>
+      </w:r>
+      <w:r>
+        <w:t xml:space="preserve"> gezeigt.</w:t>
+      </w:r>
+    </w:p>
+    <w:p>
+      <w:pPr>
+        <w:keepNext/>
+      </w:pPr>
+      <w:r>
+        <w:rPr>
+          <w:noProof/>
+          <w:lang w:eastAsia="de-DE"/>
+        </w:rPr>
+        <w:drawing>
+          <wp:inline distT="0" distB="0" distL="0" distR="0" wp14:anchorId="2F38C510" wp14:editId="2FECBAB3">
+            <wp:extent cx="5749925" cy="2842260"/>
+            <wp:effectExtent l="0" t="0" r="3175" b="0"/>
+            <wp:docPr id="6" name="Grafik 6"/>
+            <wp:cNvGraphicFramePr>
+              <a:graphicFrameLocks xmlns:a="http://schemas.openxmlformats.org/drawingml/2006/main" noChangeAspect="1"/>
+            </wp:cNvGraphicFramePr>
+            <a:graphic xmlns:a="http://schemas.openxmlformats.org/drawingml/2006/main">
+              <a:graphicData uri="http://schemas.openxmlformats.org/drawingml/2006/picture">
+                <pic:pic xmlns:pic="http://schemas.openxmlformats.org/drawingml/2006/picture">
+                  <pic:nvPicPr>
+                    <pic:cNvPr id="0" name="Picture 3"/>
+                    <pic:cNvPicPr>
+                      <a:picLocks noChangeAspect="1" noChangeArrowheads="1"/>
+                    </pic:cNvPicPr>
+                  </pic:nvPicPr>
+                  <pic:blipFill>
+                    <a:blip r:embed="rId25" cstate="print">
+                      <a:extLst>
+                        <a:ext uri="{28A0092B-C50C-407E-A947-70E740481C1C}">
+                          <a14:useLocalDpi xmlns:a14="http://schemas.microsoft.com/office/drawing/2010/main" val="0"/>
+                        </a:ext>
+                      </a:extLst>
+                    </a:blip>
+                    <a:srcRect/>
+                    <a:stretch>
+                      <a:fillRect/>
+                    </a:stretch>
+                  </pic:blipFill>
+                  <pic:spPr bwMode="auto">
+                    <a:xfrm>
+                      <a:off x="0" y="0"/>
+                      <a:ext cx="5749925" cy="2842260"/>
+                    </a:xfrm>
+                    <a:prstGeom prst="rect">
+                      <a:avLst/>
+                    </a:prstGeom>
+                    <a:noFill/>
+                    <a:ln>
+                      <a:noFill/>
+                    </a:ln>
+                  </pic:spPr>
+                </pic:pic>
+              </a:graphicData>
+            </a:graphic>
+          </wp:inline>
+        </w:drawing>
+      </w:r>
+    </w:p>
+    <w:p>
+      <w:pPr>
+        <w:pStyle w:val="Beschriftung"/>
+      </w:pPr>
+      <w:bookmarkStart w:id="14" w:name="_Ref457817134"/>
+      <w:r>
+        <w:t xml:space="preserve">Abbildung </w:t>
+      </w:r>
+      <w:fldSimple w:instr=" SEQ Abbildung \* ARABIC ">
+        <w:r>
+          <w:rPr>
+            <w:noProof/>
+          </w:rPr>
+          <w:t>7</w:t>
+        </w:r>
+      </w:fldSimple>
+      <w:bookmarkEnd w:id="14"/>
+      <w:r>
+        <w:t>: Ausschnitt der Startseite des Web-Interfaces</w:t>
+      </w:r>
+      <w:r>
+        <w:t>, Darstellung mit Google Chrome</w:t>
+      </w:r>
+    </w:p>
+    <w:p>
+      <w:r>
+        <w:t xml:space="preserve">Über die Filter im linken oberen Bereich können die </w:t>
+      </w:r>
+      <w:r>
+        <w:t>in der Tabelle angezeigten Einträge eingegrenzt werden. Für jeden Eintrag gibt es am rechten Rand Schaltflächen zum Bearbeiten, Löschen oder Inspizieren des Datensatzes. In der Darstellung wurden aus Platzgründen nicht alle Attribute dargestellt</w:t>
+      </w:r>
+      <w:r>
+        <w:t xml:space="preserve">. Gefahrstoffe sind farblich hinterlegt, verbrauchte Lieferungen sind kursiv dargestellt. Ebenfalls aus Platzgründen wurde die Navigationsleiste als Balken an das obere Ende der Seite </w:t>
+      </w:r>
+      <w:r>
+        <w:t>gelegt.</w:t>
+      </w:r>
+    </w:p>
+    <w:p>
+      <w:r>
+        <w:t xml:space="preserve">Das typische Layout der Seiten ist in </w:t>
+      </w:r>
+      <w:r>
+        <w:fldChar w:fldCharType="begin"/>
+      </w:r>
+      <w:r>
+        <w:instrText xml:space="preserve"> REF _Ref457823250 \h </w:instrText>
+      </w:r>
+      <w:r>
+        <w:fldChar w:fldCharType="separate"/>
+      </w:r>
+      <w:r>
+        <w:t xml:space="preserve">Abbildung </w:t>
+      </w:r>
+      <w:r>
+        <w:rPr>
+          <w:noProof/>
+        </w:rPr>
+        <w:t>8</w:t>
+      </w:r>
+      <w:r>
+        <w:fldChar w:fldCharType="end"/>
+      </w:r>
+      <w:r>
+        <w:t xml:space="preserve"> gezeigt.</w:t>
+      </w:r>
+    </w:p>
+    <w:p>
+      <w:pPr>
+        <w:keepNext/>
+      </w:pPr>
+      <w:r>
+        <w:rPr>
+          <w:noProof/>
+          <w:lang w:eastAsia="de-DE"/>
+        </w:rPr>
+        <w:lastRenderedPageBreak/>
+        <w:drawing>
+          <wp:inline distT="0" distB="0" distL="0" distR="0" wp14:anchorId="19F48483" wp14:editId="548C4CA9">
+            <wp:extent cx="5753100" cy="3762375"/>
+            <wp:effectExtent l="0" t="0" r="0" b="9525"/>
+            <wp:docPr id="11" name="Grafik 11"/>
+            <wp:cNvGraphicFramePr>
+              <a:graphicFrameLocks xmlns:a="http://schemas.openxmlformats.org/drawingml/2006/main" noChangeAspect="1"/>
+            </wp:cNvGraphicFramePr>
+            <a:graphic xmlns:a="http://schemas.openxmlformats.org/drawingml/2006/main">
+              <a:graphicData uri="http://schemas.openxmlformats.org/drawingml/2006/picture">
+                <pic:pic xmlns:pic="http://schemas.openxmlformats.org/drawingml/2006/picture">
+                  <pic:nvPicPr>
+                    <pic:cNvPr id="0" name="Picture 5"/>
+                    <pic:cNvPicPr>
+                      <a:picLocks noChangeAspect="1" noChangeArrowheads="1"/>
+                    </pic:cNvPicPr>
+                  </pic:nvPicPr>
+                  <pic:blipFill>
+                    <a:blip r:embed="rId26" cstate="print">
+                      <a:extLst>
+                        <a:ext uri="{28A0092B-C50C-407E-A947-70E740481C1C}">
+                          <a14:useLocalDpi xmlns:a14="http://schemas.microsoft.com/office/drawing/2010/main" val="0"/>
+                        </a:ext>
+                      </a:extLst>
+                    </a:blip>
+                    <a:srcRect/>
+                    <a:stretch>
+                      <a:fillRect/>
+                    </a:stretch>
+                  </pic:blipFill>
+                  <pic:spPr bwMode="auto">
+                    <a:xfrm>
+                      <a:off x="0" y="0"/>
+                      <a:ext cx="5753100" cy="3762375"/>
+                    </a:xfrm>
+                    <a:prstGeom prst="rect">
+                      <a:avLst/>
+                    </a:prstGeom>
+                    <a:noFill/>
+                    <a:ln>
+                      <a:noFill/>
+                    </a:ln>
+                  </pic:spPr>
+                </pic:pic>
+              </a:graphicData>
+            </a:graphic>
+          </wp:inline>
+        </w:drawing>
+      </w:r>
+    </w:p>
+    <w:p>
+      <w:pPr>
+        <w:pStyle w:val="Beschriftung"/>
+      </w:pPr>
+      <w:bookmarkStart w:id="15" w:name="_Ref457823250"/>
+      <w:r>
+        <w:t xml:space="preserve">Abbildung </w:t>
+      </w:r>
+      <w:fldSimple w:instr=" SEQ Abbildung \* ARABIC ">
+        <w:r>
+          <w:rPr>
+            <w:noProof/>
+          </w:rPr>
+          <w:t>8</w:t>
+        </w:r>
+      </w:fldSimple>
+      <w:bookmarkEnd w:id="15"/>
+      <w:r>
+        <w:t>: Exemplarischer Ausschnitt der Website</w:t>
+      </w:r>
+    </w:p>
+    <w:p>
+      <w:r>
+        <w:t>Die Navigationsleiste ist links positioniert, der Seite</w:t>
+      </w:r>
+      <w:r>
+        <w:t xml:space="preserve">ninhalt nach rechts verschoben. Über die Navigationsleiste sind alle Seiten zum Einfügen von Datensätzen erreichbar, außerdem die Möglichkeit sich von der Sitzung abzumelden </w:t>
+      </w:r>
+      <w:r>
+        <w:t>oder zur Startseite zurückzukehren.</w:t>
+      </w:r>
+    </w:p>
+    <w:p>
+      <w:r>
+        <w:t xml:space="preserve">Die Kommunikation mit der Datenbank erfolgt automatisch anhand der </w:t>
+      </w:r>
+      <w:r>
+        <w:t xml:space="preserve">Nutzereingaben, alle SQL-Befehle werden mit PHP erzeugt, überprüft und an die Datenbank gesendet. </w:t>
+      </w:r>
+      <w:r>
+        <w:t>Die manuelle Ausführung von SQL-Befehlen ist im Administrator-Bereich möglich.</w:t>
+      </w:r>
+    </w:p>
+    <w:p>
+      <w:r>
+        <w:t>Der Adm</w:t>
+      </w:r>
+      <w:r>
+        <w:t>inistrator-Bereich wurde mit den folgenden Funktionalitäten umgesetzt:</w:t>
+      </w:r>
+    </w:p>
+    <w:p>
+      <w:pPr>
+        <w:pStyle w:val="Listenabsatz"/>
+        <w:numPr>
+          <w:ilvl w:val="0"/>
+          <w:numId w:val="24"/>
+        </w:numPr>
+      </w:pPr>
+      <w:r>
+        <w:t>Nutzerverwaltung</w:t>
+      </w:r>
+    </w:p>
+    <w:p>
+      <w:pPr>
+        <w:pStyle w:val="Listenabsatz"/>
+        <w:numPr>
+          <w:ilvl w:val="0"/>
+          <w:numId w:val="24"/>
+        </w:numPr>
+      </w:pPr>
+      <w:r>
+        <w:t>Datenbank sichern</w:t>
+      </w:r>
+    </w:p>
+    <w:p>
+      <w:pPr>
+        <w:pStyle w:val="Listenabsatz"/>
+        <w:numPr>
+          <w:ilvl w:val="0"/>
+          <w:numId w:val="24"/>
+        </w:numPr>
+      </w:pPr>
+      <w:r>
+        <w:t xml:space="preserve">Zugang zu </w:t>
+      </w:r>
+      <w:proofErr w:type="spellStart"/>
+      <w:r>
+        <w:t>phpMyAdmin</w:t>
+      </w:r>
+      <w:proofErr w:type="spellEnd"/>
+    </w:p>
+    <w:p>
+      <w:pPr>
+        <w:pStyle w:val="Listenabsatz"/>
+        <w:numPr>
+          <w:ilvl w:val="0"/>
+          <w:numId w:val="24"/>
+        </w:numPr>
+      </w:pPr>
+      <w:r>
+        <w:t>Ausführung beliebiger SQL-Befehle</w:t>
+      </w:r>
+    </w:p>
+    <w:p>
+      <w:pPr>
+        <w:pStyle w:val="Listenabsatz"/>
+        <w:numPr>
+          <w:ilvl w:val="0"/>
+          <w:numId w:val="24"/>
+        </w:numPr>
+      </w:pPr>
+      <w:r>
+        <w:t>Chemikalienverzeichnis importieren</w:t>
+      </w:r>
+    </w:p>
+    <w:p>
+      <w:r>
+        <w:t>Für die Sicherung der Datenbank wurde das Tool „</w:t>
+      </w:r>
+      <w:proofErr w:type="spellStart"/>
+      <w:r>
+        <w:t>MySQLDump</w:t>
+      </w:r>
+      <w:r>
+        <w:t>er</w:t>
+      </w:r>
+      <w:proofErr w:type="spellEnd"/>
+      <w:r>
+        <w:t xml:space="preserve">“ angepasst und in die Website eingebunden. Sicherungskopien der Datenbank mitsamt der Struktur </w:t>
+      </w:r>
+      <w:r>
+        <w:lastRenderedPageBreak/>
+        <w:t>und allen Datensätzen können lokal als eine .</w:t>
+      </w:r>
+      <w:proofErr w:type="spellStart"/>
+      <w:r>
+        <w:t>sql</w:t>
+      </w:r>
+      <w:proofErr w:type="spellEnd"/>
+      <w:r>
+        <w:t>-Datei gespeichert und bei Datenverlust wieder auf den Server importiert werden.</w:t>
+      </w:r>
+    </w:p>
+    <w:p>
+      <w:r>
+        <w:t>Es wurde weiterhin eine Oberfläche für das manuelle Eingeben und Ausführen von SQL-Befehlen erstellt</w:t>
+      </w:r>
+      <w:r>
+        <w:t xml:space="preserve">. Für die direkte Verwaltung der Datenbank sollte allerdings das Tool </w:t>
+      </w:r>
+      <w:proofErr w:type="spellStart"/>
+      <w:r>
+        <w:t>phpMyAdmin</w:t>
+      </w:r>
+      <w:proofErr w:type="spellEnd"/>
+      <w:r>
+        <w:t xml:space="preserve"> genutzt werden, da es eine graphische Oberfläche und bessere Ergebnisausgabe besitzt.</w:t>
+      </w:r>
+    </w:p>
+    <w:p>
+      <w:r>
+        <w:t xml:space="preserve">Das Design und Layout der Seiten wurde über ein externes </w:t>
+      </w:r>
+      <w:r>
+        <w:t>S</w:t>
+      </w:r>
+      <w:r>
+        <w:t xml:space="preserve">tylesheet </w:t>
+      </w:r>
+      <w:r>
+        <w:t xml:space="preserve">mit CSS definiert und ist einheitlich für alle Seiten. </w:t>
+      </w:r>
+      <w:r>
+        <w:t>Unterschiede wie die breite Tabelle auf der St</w:t>
+      </w:r>
+      <w:r>
+        <w:t xml:space="preserve">artseite wurden durch das </w:t>
+      </w:r>
+      <w:r>
+        <w:t>Einbinden von CSS-Code in den Quelltext der Seiten realisiert.</w:t>
+      </w:r>
+      <w:r>
+        <w:t xml:space="preserve"> Das Design der Seiten wurde an die Homepage der QuoData GmbH angepasst.</w:t>
+      </w:r>
+    </w:p>
+    <w:p>
+      <w:pPr>
+        <w:pStyle w:val="berschrift2"/>
+      </w:pPr>
+      <w:r>
+        <w:t>Nutzerverwaltung</w:t>
+      </w:r>
+    </w:p>
+    <w:p>
+      <w:r>
+        <w:t>Die Nutzerverwaltung wurde zuerst in Form eines Textdokuments auf dem Server realisiert. Dieses Dokument enthielt alle eingetragenen Benutzer un</w:t>
+      </w:r>
+      <w:r>
+        <w:t>d Passwörter, bei einer Anmeldung wurde mit PHP auf das Dokument zugegriffen um die Eingaben zu überprüfen. Zur Verwaltung der Nutzer konnte das Dokument mit einem einfachen Editor bearbeitet werden</w:t>
+      </w:r>
+      <w:r>
+        <w:t>. Auf das Dokument konnte allerdings auch mit dem Browser zugegriffen werden, wenn die V</w:t>
+      </w:r>
+      <w:r>
+        <w:t>erzeichnisstruktur bekannt war.</w:t>
+      </w:r>
+    </w:p>
+    <w:p>
+      <w:r>
+        <w:t xml:space="preserve">Um dieses Sicherheitsrisiko zu vermeiden, wurden die Nutzerdaten in die Datenbank integriert. Es wurde eine neue Tabelle „Benutzer“ angelegt, die keine Relationen mit den anderen Tabellen besaß. Vorteil der Speicherung in der Datenbank war die verbesserte Skalierbarkeit und erhöhte Sicherheit der Daten. </w:t>
+      </w:r>
+      <w:r>
+        <w:t>Da die Verwaltung nicht mehr über einen Editor erfolgen konnte, wurde ein Tool dafür in den Administrator-Bereich des Interfaces integriert.</w:t>
+      </w:r>
+      <w:r>
+        <w:t xml:space="preserve"> Die Oberfläche des Tools mit einem Beispiel-Datensatz ist in </w:t>
+      </w:r>
+      <w:r>
+        <w:fldChar w:fldCharType="begin"/>
+      </w:r>
+      <w:r>
+        <w:instrText xml:space="preserve"> REF _Ref457899806 \h </w:instrText>
+      </w:r>
+      <w:r>
+        <w:fldChar w:fldCharType="separate"/>
+      </w:r>
+      <w:r>
+        <w:t xml:space="preserve">Abbildung </w:t>
+      </w:r>
+      <w:r>
+        <w:rPr>
+          <w:noProof/>
+        </w:rPr>
+        <w:t>9</w:t>
+      </w:r>
+      <w:r>
+        <w:fldChar w:fldCharType="end"/>
+      </w:r>
+      <w:r>
+        <w:t xml:space="preserve"> gezeigt.</w:t>
+      </w:r>
+    </w:p>
+    <w:p>
+      <w:pPr>
+        <w:keepNext/>
+      </w:pPr>
+      <w:r>
+        <w:rPr>
+          <w:noProof/>
+          <w:lang w:eastAsia="de-DE"/>
+        </w:rPr>
+        <w:lastRenderedPageBreak/>
+        <w:drawing>
+          <wp:inline distT="0" distB="0" distL="0" distR="0" wp14:anchorId="65513C6B" wp14:editId="7887CB84">
+            <wp:extent cx="5760720" cy="2957529"/>
+            <wp:effectExtent l="0" t="0" r="0" b="0"/>
+            <wp:docPr id="4" name="Grafik 4"/>
+            <wp:cNvGraphicFramePr>
+              <a:graphicFrameLocks xmlns:a="http://schemas.openxmlformats.org/drawingml/2006/main" noChangeAspect="1"/>
+            </wp:cNvGraphicFramePr>
+            <a:graphic xmlns:a="http://schemas.openxmlformats.org/drawingml/2006/main">
+              <a:graphicData uri="http://schemas.openxmlformats.org/drawingml/2006/picture">
+                <pic:pic xmlns:pic="http://schemas.openxmlformats.org/drawingml/2006/picture">
+                  <pic:nvPicPr>
+                    <pic:cNvPr id="0" name=""/>
+                    <pic:cNvPicPr/>
+                  </pic:nvPicPr>
+                  <pic:blipFill>
+                    <a:blip r:embed="rId27"/>
+                    <a:stretch>
+                      <a:fillRect/>
+                    </a:stretch>
+                  </pic:blipFill>
+                  <pic:spPr>
+                    <a:xfrm>
+                      <a:off x="0" y="0"/>
+                      <a:ext cx="5760720" cy="2957529"/>
+                    </a:xfrm>
+                    <a:prstGeom prst="rect">
+                      <a:avLst/>
+                    </a:prstGeom>
+                  </pic:spPr>
+                </pic:pic>
+              </a:graphicData>
+            </a:graphic>
+          </wp:inline>
+        </w:drawing>
+      </w:r>
+    </w:p>
+    <w:p>
+      <w:pPr>
+        <w:pStyle w:val="Beschriftung"/>
+      </w:pPr>
+      <w:bookmarkStart w:id="16" w:name="_Ref457899806"/>
+      <w:r>
+        <w:t xml:space="preserve">Abbildung </w:t>
+      </w:r>
+      <w:fldSimple w:instr=" SEQ Abbildung \* ARABIC ">
+        <w:r>
+          <w:rPr>
+            <w:noProof/>
+          </w:rPr>
+          <w:t>9</w:t>
+        </w:r>
+      </w:fldSimple>
+      <w:bookmarkEnd w:id="16"/>
+      <w:r>
+        <w:t>: Oberfläche der Nutzerverwaltung</w:t>
+      </w:r>
+    </w:p>
+    <w:p>
+      <w:r>
+        <w:t xml:space="preserve">Mit dem Tool können alle Benutzer angezeigt, bearbeitet oder gelöscht werden. Weiterhin können Administrator-Rechte vergeben oder entzogen werden und </w:t>
+      </w:r>
+      <w:r>
+        <w:t>neue Benutzer eingefügt werden. Die Passwörter der Benutzer liegen sowohl in dem Tool als auch in der Datenbank als nicht codierter Klartext vor, um die Performance zu verbessern. A</w:t>
+      </w:r>
+      <w:r>
+        <w:t xml:space="preserve">llerdings sind die Daten dadurch anfällig gegen Angriffe mit SQL </w:t>
+      </w:r>
+      <w:proofErr w:type="spellStart"/>
+      <w:r>
+        <w:t>Injections</w:t>
+      </w:r>
+      <w:proofErr w:type="spellEnd"/>
+      <w:r>
+        <w:t xml:space="preserve">, bei denen Eingabeflächen als Vektoren zum Einbringen von schädlichem SQL-Code dienen. Gelingt mit diesem Code das Auslesen der Benutzertabelle, hätte der Angreifer </w:t>
+      </w:r>
+      <w:r>
+        <w:t xml:space="preserve">alle Benutzernamen und Passwörter und somit vollen Zugriff auf das Interface. </w:t>
+      </w:r>
+    </w:p>
+    <w:p>
+      <w:r>
+        <w:t>Eine Alternative wäre das chiffrieren von der Passwörter in der Datenbank. Nach einem Angriff mit SQL-</w:t>
+      </w:r>
+      <w:proofErr w:type="spellStart"/>
+      <w:r>
+        <w:t>Injections</w:t>
+      </w:r>
+      <w:proofErr w:type="spellEnd"/>
+      <w:r>
+        <w:t xml:space="preserve"> hätte der Angreifer nur die chiffrierten Passwörter. Allerdings </w:t>
+      </w:r>
+      <w:r>
+        <w:t>müsste für die Anzeige in der Nutzerverwaltung ein Entschlüsselungsalgorithmus hinterlegt werden, der durch RFI/LFI-Angriffe eventuell von dem Angreifer ausgelesen werden kann. Die sicherste Methode wäre, nur die Hashs der Passwörter zu speichern und bei jeder Anmeldung nur die Hashs miteinander zu vergleichen.</w:t>
+      </w:r>
+      <w:r>
+        <w:t xml:space="preserve"> Da aus einem hash-Wert der ursprüngliche Wert nicht ermittelt werden kann, wären die Passwörter auch nach einem Angriff mit SQL-</w:t>
+      </w:r>
+      <w:proofErr w:type="spellStart"/>
+      <w:r>
+        <w:t>Injections</w:t>
+      </w:r>
+      <w:proofErr w:type="spellEnd"/>
+      <w:r>
+        <w:t xml:space="preserve"> noch sicher.</w:t>
+      </w:r>
+      <w:r>
+        <w:t xml:space="preserve"> Mit </w:t>
+      </w:r>
+      <w:proofErr w:type="spellStart"/>
+      <w:r>
+        <w:t>Brute</w:t>
+      </w:r>
+      <w:proofErr w:type="spellEnd"/>
+      <w:r>
+        <w:t xml:space="preserve">-Force-Algorithmen ist es möglich auch </w:t>
+      </w:r>
+      <w:proofErr w:type="spellStart"/>
+      <w:r>
+        <w:t>gehashte</w:t>
+      </w:r>
+      <w:proofErr w:type="spellEnd"/>
+      <w:r>
+        <w:t xml:space="preserve"> Passwörter in Klartext umzuwandeln, allerdings ist der Rechenaufwand dafür extrem hoch und es werden Angaben wie der verwendete hash-Algorithmus, die Passwortlänge und der Zeichensatz benötigt. Außerdem kann durch die Verwendung </w:t>
+      </w:r>
+      <w:r>
+        <w:lastRenderedPageBreak/>
+        <w:t>einer ausreichend langen zufälligen Zeichenkette</w:t>
+      </w:r>
+      <w:r>
+        <w:t xml:space="preserve"> (genannt „Salt“)</w:t>
+      </w:r>
+      <w:r>
+        <w:t xml:space="preserve"> bei der </w:t>
+      </w:r>
+      <w:r>
+        <w:t xml:space="preserve">Erstellung des Hashs die benötigte Rechenzeit zur Entschlüsselung der Passwörter so weit gesteigert werden, dass es praktisch nicht möglich ist. </w:t>
+      </w:r>
+      <w:r>
+        <w:t>Die Anzeige der Passwörter in der Nutzerverwaltung wäre mit diesem Verfahren nicht möglich.</w:t>
+      </w:r>
+    </w:p>
+    <w:p>
+      <w:r>
+        <w:t>Da das Interface und die Datenbank nur über ein lokales Netzwerk erreichbar sein sollen, ist die Gefahr eines gezielten Angriffes mit SQL-</w:t>
+      </w:r>
+      <w:proofErr w:type="spellStart"/>
+      <w:r>
+        <w:t>Injections</w:t>
+      </w:r>
+      <w:proofErr w:type="spellEnd"/>
+      <w:r>
+        <w:t xml:space="preserve"> unwahrscheinlich, da ein potentieller Angreifer erst in das Netzwerk eindringen müsste. </w:t>
+      </w:r>
+      <w:r>
+        <w:t>A</w:t>
+      </w:r>
+      <w:r>
+        <w:t xml:space="preserve">ufgrund der besseren Performance </w:t>
+      </w:r>
+      <w:r>
+        <w:t xml:space="preserve">wurde </w:t>
+      </w:r>
+      <w:r>
+        <w:t xml:space="preserve">die Speicherung als Klartext </w:t>
+      </w:r>
+      <w:r>
+        <w:t>umgesetzt</w:t>
+      </w:r>
+      <w:r>
+        <w:t>.</w:t>
+      </w:r>
+    </w:p>
+    <w:p>
+      <w:pPr>
+        <w:pStyle w:val="berschrift2"/>
+      </w:pPr>
+      <w:r>
+        <w:t>Erweiterungen</w:t>
+      </w:r>
+    </w:p>
+    <w:p>
+      <w:r>
+        <w:t>Zu der Dat</w:t>
+      </w:r>
+      <w:r>
+        <w:t>enbank wurden weitere Tools geschrieben</w:t>
+      </w:r>
+      <w:r>
+        <w:t xml:space="preserve">, </w:t>
+      </w:r>
+      <w:r>
+        <w:t xml:space="preserve">die den Übergang von dem Excel-Verzeichnis zur Datenbank erleichtern sollten. Ein Tool wurde für den erleichterten Import der Sicherheitsdatenblätter </w:t>
+      </w:r>
+      <w:r>
+        <w:t>entwickelt, um schnell große Mengen Sicherheitsdatenblätter in der Datenbank zu speichern. Zuerst mussten die Datenblätter in einen festgelegten Ordner in dem Webserver kopiert werden, dann kann über das Interface der Import gestartet werden.</w:t>
+      </w:r>
+      <w:r>
+        <w:t xml:space="preserve"> Über eine mit C# geschriebene Anwendung </w:t>
+      </w:r>
+      <w:r>
+        <w:t>werden alle Dateinamen auf unzulässige Zeichen wie Umlaute oder ’ß‘ überprüft und gegebenenfalls angepasst. Anschließend wird mit PHP für jede Datei ein Link erstellt und in der Datenbank gespeichert.</w:t>
+      </w:r>
+    </w:p>
+    <w:p>
+      <w:r>
+        <w:t>Ein weiteres Tool erlaubt den Import der Datensätze aus dem Excel-Verzeichnis.</w:t>
+      </w:r>
+      <w:r>
+        <w:t xml:space="preserve"> Die mit C# geschriebene Konsolenanwendung greift über die von Microsoft zur Verfügung gestellte </w:t>
+      </w:r>
+      <w:proofErr w:type="spellStart"/>
+      <w:r>
+        <w:t>Interop</w:t>
+      </w:r>
+      <w:proofErr w:type="spellEnd"/>
+      <w:r>
+        <w:t>-Schnittstelle auf das Verzeichnis zu und importiert alle Daten als Array.</w:t>
+      </w:r>
+      <w:r>
+        <w:t xml:space="preserve"> Anschließend werden zuerst die Kategorien, Unterkategorien, Lagerungsvorschriften und Hersteller importiert, dann die Stoffe und abschließend die Lieferungen. Dadurch ist sichergestellt, dass alle Datensätze, auf die verwiesen werden soll, in der Datenbank vorhanden sind.</w:t>
+      </w:r>
+      <w:r>
+        <w:t xml:space="preserve"> Um das Tool nutzen zu können, muss das Chemikalienverzeichnis vollständig sein, es müssen alle obligatorischen Angaben eingetragen sein. Außerdem sollten Abweichungen wie „</w:t>
+      </w:r>
+      <w:proofErr w:type="spellStart"/>
+      <w:r>
+        <w:t>Acros</w:t>
+      </w:r>
+      <w:proofErr w:type="spellEnd"/>
+      <w:r>
+        <w:t xml:space="preserve"> GmbH“ und „</w:t>
+      </w:r>
+      <w:proofErr w:type="spellStart"/>
+      <w:r>
+        <w:t>Acros</w:t>
+      </w:r>
+      <w:proofErr w:type="spellEnd"/>
+      <w:r>
+        <w:t xml:space="preserve"> </w:t>
+      </w:r>
+      <w:proofErr w:type="spellStart"/>
+      <w:r>
+        <w:t>gmbh</w:t>
+      </w:r>
+      <w:proofErr w:type="spellEnd"/>
+      <w:r>
+        <w:t>“ vermieden werden.</w:t>
+      </w:r>
+    </w:p>
+    <w:p>
+      <w:r>
+        <w:t>Für die vereinfachte Interaktion von Client-Software wie dem Import-Tool mit der Datenbank wurde ein</w:t>
+      </w:r>
+      <w:r>
+        <w:t>e</w:t>
+      </w:r>
+      <w:r>
+        <w:t xml:space="preserve"> einfache </w:t>
+      </w:r>
+      <w:r>
+        <w:t>Schnittstelle</w:t>
+      </w:r>
+      <w:r>
+        <w:t xml:space="preserve"> mit PHP programmiert, das beliebige SQL-Befehle entgegennehmen und die Antwort der Datenbank ausgeben kann.</w:t>
+      </w:r>
+      <w:r>
+        <w:t xml:space="preserve"> Die Ausgabe erfolgt als zusammengesetzte Zeichenkette mit festgelegten Trennzeichen, </w:t>
+      </w:r>
+      <w:r>
+        <w:lastRenderedPageBreak/>
+        <w:t xml:space="preserve">die alle ausgegebenen Informationen enthält- Die Anwendungen können daraus die Antwort der Datenbank auslesen und die Daten verarbeiten. Es wurde keine Passwortsicherung für diese Art des Datenbankzugriffes </w:t>
+      </w:r>
+      <w:r>
+        <w:t xml:space="preserve">festgelegt, da die Schnittstelle nur im lokalen Netz erreichbar sein soll und nur </w:t>
+      </w:r>
+      <w:bookmarkStart w:id="17" w:name="_GoBack"/>
+      <w:bookmarkEnd w:id="17"/>
     </w:p>
     <w:p/>
-    <w:p/>
     <w:p>
       <w:pPr>
         <w:sectPr>
-          <w:headerReference w:type="default" r:id="rId24"/>
+          <w:headerReference w:type="default" r:id="rId28"/>
           <w:pgSz w:w="11906" w:h="16838"/>
           <w:pgMar w:top="1417" w:right="1417" w:bottom="1134" w:left="1417" w:header="708" w:footer="708" w:gutter="0"/>
           <w:cols w:space="708"/>
@@ -4406,15 +5394,15 @@
           <w:numId w:val="0"/>
         </w:numPr>
       </w:pPr>
-      <w:bookmarkStart w:id="14" w:name="_Toc318367895"/>
+      <w:bookmarkStart w:id="18" w:name="_Toc318367895"/>
       <w:r>
         <w:lastRenderedPageBreak/>
         <w:t>Literaturverzeichnis</w:t>
       </w:r>
-      <w:bookmarkEnd w:id="14"/>
-    </w:p>
-    <w:p>
-      <w:hyperlink r:id="rId25" w:history="1">
+      <w:bookmarkEnd w:id="18"/>
+    </w:p>
+    <w:p>
+      <w:hyperlink r:id="rId29" w:history="1">
         <w:r>
           <w:rPr>
             <w:rStyle w:val="Hyperlink"/>
@@ -4424,7 +5412,7 @@
       </w:hyperlink>
     </w:p>
     <w:p>
-      <w:hyperlink r:id="rId26" w:history="1">
+      <w:hyperlink r:id="rId30" w:history="1">
         <w:r>
           <w:rPr>
             <w:rStyle w:val="Hyperlink"/>
@@ -4437,7 +5425,7 @@
       </w:r>
     </w:p>
     <w:p>
-      <w:hyperlink r:id="rId27" w:history="1">
+      <w:hyperlink r:id="rId31" w:history="1">
         <w:r>
           <w:rPr>
             <w:rStyle w:val="Hyperlink"/>
@@ -4450,7 +5438,7 @@
       </w:r>
     </w:p>
     <w:p>
-      <w:hyperlink r:id="rId28" w:history="1">
+      <w:hyperlink r:id="rId32" w:history="1">
         <w:r>
           <w:rPr>
             <w:rStyle w:val="Hyperlink"/>
@@ -4463,7 +5451,7 @@
       </w:r>
     </w:p>
     <w:p>
-      <w:hyperlink r:id="rId29" w:history="1">
+      <w:hyperlink r:id="rId33" w:history="1">
         <w:r>
           <w:rPr>
             <w:rStyle w:val="Hyperlink"/>
@@ -4476,7 +5464,7 @@
       </w:r>
     </w:p>
     <w:p>
-      <w:hyperlink r:id="rId30" w:history="1">
+      <w:hyperlink r:id="rId34" w:history="1">
         <w:r>
           <w:rPr>
             <w:rStyle w:val="Hyperlink"/>
@@ -4486,7 +5474,7 @@
       </w:hyperlink>
     </w:p>
     <w:p>
-      <w:hyperlink r:id="rId31" w:history="1">
+      <w:hyperlink r:id="rId35" w:history="1">
         <w:r>
           <w:rPr>
             <w:rStyle w:val="Hyperlink"/>
@@ -4496,7 +5484,7 @@
       </w:hyperlink>
     </w:p>
     <w:p>
-      <w:hyperlink r:id="rId32" w:history="1">
+      <w:hyperlink r:id="rId36" w:history="1">
         <w:r>
           <w:rPr>
             <w:rStyle w:val="Hyperlink"/>
@@ -4506,7 +5494,7 @@
       </w:hyperlink>
     </w:p>
     <w:p>
-      <w:hyperlink r:id="rId33" w:history="1">
+      <w:hyperlink r:id="rId37" w:history="1">
         <w:r>
           <w:rPr>
             <w:rStyle w:val="Hyperlink"/>
@@ -4516,7 +5504,7 @@
       </w:hyperlink>
     </w:p>
     <w:p>
-      <w:hyperlink r:id="rId34" w:history="1">
+      <w:hyperlink r:id="rId38" w:history="1">
         <w:r>
           <w:rPr>
             <w:rStyle w:val="Hyperlink"/>
@@ -4526,7 +5514,7 @@
       </w:hyperlink>
     </w:p>
     <w:p>
-      <w:hyperlink r:id="rId35" w:history="1">
+      <w:hyperlink r:id="rId39" w:history="1">
         <w:r>
           <w:rPr>
             <w:rStyle w:val="Hyperlink"/>
@@ -4535,12 +5523,26 @@
         </w:r>
       </w:hyperlink>
     </w:p>
+    <w:p>
+      <w:hyperlink r:id="rId40" w:history="1">
+        <w:r>
+          <w:rPr>
+            <w:rStyle w:val="Hyperlink"/>
+          </w:rPr>
+          <w:t>http://www.mysqldumper.de/</w:t>
+        </w:r>
+      </w:hyperlink>
+    </w:p>
+    <w:p>
+      <w:r>
+        <w:t>http://wiki.hackerboard.de/index.php/LFI_%26_RFI</w:t>
+      </w:r>
+    </w:p>
     <w:p/>
-    <w:p/>
     <w:p>
       <w:pPr>
         <w:sectPr>
-          <w:headerReference w:type="default" r:id="rId36"/>
+          <w:headerReference w:type="default" r:id="rId41"/>
           <w:pgSz w:w="11906" w:h="16838"/>
           <w:pgMar w:top="1417" w:right="1417" w:bottom="1134" w:left="1417" w:header="708" w:footer="708" w:gutter="0"/>
           <w:cols w:space="708"/>
@@ -4677,7 +5679,7 @@
       </w:r>
     </w:p>
     <w:sectPr>
-      <w:headerReference w:type="default" r:id="rId37"/>
+      <w:headerReference w:type="default" r:id="rId42"/>
       <w:pgSz w:w="11906" w:h="16838"/>
       <w:pgMar w:top="1417" w:right="1417" w:bottom="1134" w:left="1417" w:header="708" w:footer="708" w:gutter="0"/>
       <w:cols w:space="708"/>
@@ -4810,7 +5812,7 @@
       <w:rPr>
         <w:noProof/>
       </w:rPr>
-      <w:t>13</w:t>
+      <w:t>21</w:t>
     </w:r>
     <w:r>
       <w:fldChar w:fldCharType="end"/>
@@ -4851,7 +5853,7 @@
       <w:rPr>
         <w:noProof/>
       </w:rPr>
-      <w:t>14</w:t>
+      <w:t>22</w:t>
     </w:r>
     <w:r>
       <w:fldChar w:fldCharType="end"/>
@@ -4892,7 +5894,7 @@
       <w:rPr>
         <w:noProof/>
       </w:rPr>
-      <w:t>15</w:t>
+      <w:t>23</w:t>
     </w:r>
     <w:r>
       <w:fldChar w:fldCharType="end"/>
@@ -4919,8 +5921,6 @@
     </w:r>
     <w:r>
       <w:tab/>
-    </w:r>
-    <w:r>
       <w:t xml:space="preserve">Seite: </w:t>
     </w:r>
     <w:r>
@@ -5119,10 +6119,7 @@
       </w:pBdr>
     </w:pPr>
     <w:r>
-      <w:t xml:space="preserve">2 </w:t>
-    </w:r>
-    <w:r>
-      <w:t>Zielstellung</w:t>
+      <w:t>2 Zielstellung</w:t>
     </w:r>
     <w:r>
       <w:tab/>
@@ -5163,10 +6160,7 @@
       </w:pBdr>
     </w:pPr>
     <w:r>
-      <w:t xml:space="preserve">3 </w:t>
-    </w:r>
-    <w:r>
-      <w:t>Software</w:t>
+      <w:t>3 Software</w:t>
     </w:r>
     <w:r>
       <w:tab/>
@@ -5207,10 +6201,7 @@
       </w:pBdr>
     </w:pPr>
     <w:r>
-      <w:t xml:space="preserve">4 </w:t>
-    </w:r>
-    <w:r>
-      <w:t>Theoretische Implementierung</w:t>
+      <w:t>4 Theoretische Implementierung</w:t>
     </w:r>
     <w:r>
       <w:tab/>
@@ -5232,7 +6223,7 @@
       <w:rPr>
         <w:noProof/>
       </w:rPr>
-      <w:t>11</w:t>
+      <w:t>13</w:t>
     </w:r>
     <w:r>
       <w:fldChar w:fldCharType="end"/>
@@ -6998,6 +7989,119 @@
     </w:lvl>
   </w:abstractNum>
   <w:abstractNum w:abstractNumId="18">
+    <w:nsid w:val="62FD5BA1"/>
+    <w:multiLevelType w:val="hybridMultilevel"/>
+    <w:tmpl w:val="0504C01E"/>
+    <w:lvl w:ilvl="0" w:tplc="04070001">
+      <w:start w:val="1"/>
+      <w:numFmt w:val="bullet"/>
+      <w:lvlText w:val=""/>
+      <w:lvlJc w:val="left"/>
+      <w:pPr>
+        <w:ind w:left="720" w:hanging="360"/>
+      </w:pPr>
+      <w:rPr>
+        <w:rFonts w:ascii="Symbol" w:hAnsi="Symbol" w:hint="default"/>
+      </w:rPr>
+    </w:lvl>
+    <w:lvl w:ilvl="1" w:tplc="04070003" w:tentative="1">
+      <w:start w:val="1"/>
+      <w:numFmt w:val="bullet"/>
+      <w:lvlText w:val="o"/>
+      <w:lvlJc w:val="left"/>
+      <w:pPr>
+        <w:ind w:left="1440" w:hanging="360"/>
+      </w:pPr>
+      <w:rPr>
+        <w:rFonts w:ascii="Courier New" w:hAnsi="Courier New" w:cs="Courier New" w:hint="default"/>
+      </w:rPr>
+    </w:lvl>
+    <w:lvl w:ilvl="2" w:tplc="04070005" w:tentative="1">
+      <w:start w:val="1"/>
+      <w:numFmt w:val="bullet"/>
+      <w:lvlText w:val=""/>
+      <w:lvlJc w:val="left"/>
+      <w:pPr>
+        <w:ind w:left="2160" w:hanging="360"/>
+      </w:pPr>
+      <w:rPr>
+        <w:rFonts w:ascii="Wingdings" w:hAnsi="Wingdings" w:hint="default"/>
+      </w:rPr>
+    </w:lvl>
+    <w:lvl w:ilvl="3" w:tplc="04070001" w:tentative="1">
+      <w:start w:val="1"/>
+      <w:numFmt w:val="bullet"/>
+      <w:lvlText w:val=""/>
+      <w:lvlJc w:val="left"/>
+      <w:pPr>
+        <w:ind w:left="2880" w:hanging="360"/>
+      </w:pPr>
+      <w:rPr>
+        <w:rFonts w:ascii="Symbol" w:hAnsi="Symbol" w:hint="default"/>
+      </w:rPr>
+    </w:lvl>
+    <w:lvl w:ilvl="4" w:tplc="04070003" w:tentative="1">
+      <w:start w:val="1"/>
+      <w:numFmt w:val="bullet"/>
+      <w:lvlText w:val="o"/>
+      <w:lvlJc w:val="left"/>
+      <w:pPr>
+        <w:ind w:left="3600" w:hanging="360"/>
+      </w:pPr>
+      <w:rPr>
+        <w:rFonts w:ascii="Courier New" w:hAnsi="Courier New" w:cs="Courier New" w:hint="default"/>
+      </w:rPr>
+    </w:lvl>
+    <w:lvl w:ilvl="5" w:tplc="04070005" w:tentative="1">
+      <w:start w:val="1"/>
+      <w:numFmt w:val="bullet"/>
+      <w:lvlText w:val=""/>
+      <w:lvlJc w:val="left"/>
+      <w:pPr>
+        <w:ind w:left="4320" w:hanging="360"/>
+      </w:pPr>
+      <w:rPr>
+        <w:rFonts w:ascii="Wingdings" w:hAnsi="Wingdings" w:hint="default"/>
+      </w:rPr>
+    </w:lvl>
+    <w:lvl w:ilvl="6" w:tplc="04070001" w:tentative="1">
+      <w:start w:val="1"/>
+      <w:numFmt w:val="bullet"/>
+      <w:lvlText w:val=""/>
+      <w:lvlJc w:val="left"/>
+      <w:pPr>
+        <w:ind w:left="5040" w:hanging="360"/>
+      </w:pPr>
+      <w:rPr>
+        <w:rFonts w:ascii="Symbol" w:hAnsi="Symbol" w:hint="default"/>
+      </w:rPr>
+    </w:lvl>
+    <w:lvl w:ilvl="7" w:tplc="04070003" w:tentative="1">
+      <w:start w:val="1"/>
+      <w:numFmt w:val="bullet"/>
+      <w:lvlText w:val="o"/>
+      <w:lvlJc w:val="left"/>
+      <w:pPr>
+        <w:ind w:left="5760" w:hanging="360"/>
+      </w:pPr>
+      <w:rPr>
+        <w:rFonts w:ascii="Courier New" w:hAnsi="Courier New" w:cs="Courier New" w:hint="default"/>
+      </w:rPr>
+    </w:lvl>
+    <w:lvl w:ilvl="8" w:tplc="04070005" w:tentative="1">
+      <w:start w:val="1"/>
+      <w:numFmt w:val="bullet"/>
+      <w:lvlText w:val=""/>
+      <w:lvlJc w:val="left"/>
+      <w:pPr>
+        <w:ind w:left="6480" w:hanging="360"/>
+      </w:pPr>
+      <w:rPr>
+        <w:rFonts w:ascii="Wingdings" w:hAnsi="Wingdings" w:hint="default"/>
+      </w:rPr>
+    </w:lvl>
+  </w:abstractNum>
+  <w:abstractNum w:abstractNumId="19">
     <w:nsid w:val="67A02A53"/>
     <w:multiLevelType w:val="multilevel"/>
     <w:tmpl w:val="0407001F"/>
@@ -7083,7 +8187,7 @@
       </w:pPr>
     </w:lvl>
   </w:abstractNum>
-  <w:abstractNum w:abstractNumId="19">
+  <w:abstractNum w:abstractNumId="20">
     <w:nsid w:val="6DF52EF6"/>
     <w:multiLevelType w:val="hybridMultilevel"/>
     <w:tmpl w:val="A82A0162"/>
@@ -7195,6 +8299,232 @@
         </w:tabs>
         <w:ind w:left="6540" w:hanging="180"/>
       </w:pPr>
+    </w:lvl>
+  </w:abstractNum>
+  <w:abstractNum w:abstractNumId="21">
+    <w:nsid w:val="725B6DB8"/>
+    <w:multiLevelType w:val="hybridMultilevel"/>
+    <w:tmpl w:val="051C64C8"/>
+    <w:lvl w:ilvl="0" w:tplc="04070001">
+      <w:start w:val="1"/>
+      <w:numFmt w:val="bullet"/>
+      <w:lvlText w:val=""/>
+      <w:lvlJc w:val="left"/>
+      <w:pPr>
+        <w:ind w:left="720" w:hanging="360"/>
+      </w:pPr>
+      <w:rPr>
+        <w:rFonts w:ascii="Symbol" w:hAnsi="Symbol" w:hint="default"/>
+      </w:rPr>
+    </w:lvl>
+    <w:lvl w:ilvl="1" w:tplc="04070003">
+      <w:start w:val="1"/>
+      <w:numFmt w:val="bullet"/>
+      <w:lvlText w:val="o"/>
+      <w:lvlJc w:val="left"/>
+      <w:pPr>
+        <w:ind w:left="1440" w:hanging="360"/>
+      </w:pPr>
+      <w:rPr>
+        <w:rFonts w:ascii="Courier New" w:hAnsi="Courier New" w:cs="Courier New" w:hint="default"/>
+      </w:rPr>
+    </w:lvl>
+    <w:lvl w:ilvl="2" w:tplc="04070005" w:tentative="1">
+      <w:start w:val="1"/>
+      <w:numFmt w:val="bullet"/>
+      <w:lvlText w:val=""/>
+      <w:lvlJc w:val="left"/>
+      <w:pPr>
+        <w:ind w:left="2160" w:hanging="360"/>
+      </w:pPr>
+      <w:rPr>
+        <w:rFonts w:ascii="Wingdings" w:hAnsi="Wingdings" w:hint="default"/>
+      </w:rPr>
+    </w:lvl>
+    <w:lvl w:ilvl="3" w:tplc="04070001" w:tentative="1">
+      <w:start w:val="1"/>
+      <w:numFmt w:val="bullet"/>
+      <w:lvlText w:val=""/>
+      <w:lvlJc w:val="left"/>
+      <w:pPr>
+        <w:ind w:left="2880" w:hanging="360"/>
+      </w:pPr>
+      <w:rPr>
+        <w:rFonts w:ascii="Symbol" w:hAnsi="Symbol" w:hint="default"/>
+      </w:rPr>
+    </w:lvl>
+    <w:lvl w:ilvl="4" w:tplc="04070003" w:tentative="1">
+      <w:start w:val="1"/>
+      <w:numFmt w:val="bullet"/>
+      <w:lvlText w:val="o"/>
+      <w:lvlJc w:val="left"/>
+      <w:pPr>
+        <w:ind w:left="3600" w:hanging="360"/>
+      </w:pPr>
+      <w:rPr>
+        <w:rFonts w:ascii="Courier New" w:hAnsi="Courier New" w:cs="Courier New" w:hint="default"/>
+      </w:rPr>
+    </w:lvl>
+    <w:lvl w:ilvl="5" w:tplc="04070005" w:tentative="1">
+      <w:start w:val="1"/>
+      <w:numFmt w:val="bullet"/>
+      <w:lvlText w:val=""/>
+      <w:lvlJc w:val="left"/>
+      <w:pPr>
+        <w:ind w:left="4320" w:hanging="360"/>
+      </w:pPr>
+      <w:rPr>
+        <w:rFonts w:ascii="Wingdings" w:hAnsi="Wingdings" w:hint="default"/>
+      </w:rPr>
+    </w:lvl>
+    <w:lvl w:ilvl="6" w:tplc="04070001" w:tentative="1">
+      <w:start w:val="1"/>
+      <w:numFmt w:val="bullet"/>
+      <w:lvlText w:val=""/>
+      <w:lvlJc w:val="left"/>
+      <w:pPr>
+        <w:ind w:left="5040" w:hanging="360"/>
+      </w:pPr>
+      <w:rPr>
+        <w:rFonts w:ascii="Symbol" w:hAnsi="Symbol" w:hint="default"/>
+      </w:rPr>
+    </w:lvl>
+    <w:lvl w:ilvl="7" w:tplc="04070003" w:tentative="1">
+      <w:start w:val="1"/>
+      <w:numFmt w:val="bullet"/>
+      <w:lvlText w:val="o"/>
+      <w:lvlJc w:val="left"/>
+      <w:pPr>
+        <w:ind w:left="5760" w:hanging="360"/>
+      </w:pPr>
+      <w:rPr>
+        <w:rFonts w:ascii="Courier New" w:hAnsi="Courier New" w:cs="Courier New" w:hint="default"/>
+      </w:rPr>
+    </w:lvl>
+    <w:lvl w:ilvl="8" w:tplc="04070005" w:tentative="1">
+      <w:start w:val="1"/>
+      <w:numFmt w:val="bullet"/>
+      <w:lvlText w:val=""/>
+      <w:lvlJc w:val="left"/>
+      <w:pPr>
+        <w:ind w:left="6480" w:hanging="360"/>
+      </w:pPr>
+      <w:rPr>
+        <w:rFonts w:ascii="Wingdings" w:hAnsi="Wingdings" w:hint="default"/>
+      </w:rPr>
+    </w:lvl>
+  </w:abstractNum>
+  <w:abstractNum w:abstractNumId="22">
+    <w:nsid w:val="7D6904F0"/>
+    <w:multiLevelType w:val="hybridMultilevel"/>
+    <w:tmpl w:val="5420C3E6"/>
+    <w:lvl w:ilvl="0" w:tplc="04070001">
+      <w:start w:val="1"/>
+      <w:numFmt w:val="bullet"/>
+      <w:lvlText w:val=""/>
+      <w:lvlJc w:val="left"/>
+      <w:pPr>
+        <w:ind w:left="720" w:hanging="360"/>
+      </w:pPr>
+      <w:rPr>
+        <w:rFonts w:ascii="Symbol" w:hAnsi="Symbol" w:hint="default"/>
+      </w:rPr>
+    </w:lvl>
+    <w:lvl w:ilvl="1" w:tplc="04070003" w:tentative="1">
+      <w:start w:val="1"/>
+      <w:numFmt w:val="bullet"/>
+      <w:lvlText w:val="o"/>
+      <w:lvlJc w:val="left"/>
+      <w:pPr>
+        <w:ind w:left="1440" w:hanging="360"/>
+      </w:pPr>
+      <w:rPr>
+        <w:rFonts w:ascii="Courier New" w:hAnsi="Courier New" w:cs="Courier New" w:hint="default"/>
+      </w:rPr>
+    </w:lvl>
+    <w:lvl w:ilvl="2" w:tplc="04070005" w:tentative="1">
+      <w:start w:val="1"/>
+      <w:numFmt w:val="bullet"/>
+      <w:lvlText w:val=""/>
+      <w:lvlJc w:val="left"/>
+      <w:pPr>
+        <w:ind w:left="2160" w:hanging="360"/>
+      </w:pPr>
+      <w:rPr>
+        <w:rFonts w:ascii="Wingdings" w:hAnsi="Wingdings" w:hint="default"/>
+      </w:rPr>
+    </w:lvl>
+    <w:lvl w:ilvl="3" w:tplc="04070001" w:tentative="1">
+      <w:start w:val="1"/>
+      <w:numFmt w:val="bullet"/>
+      <w:lvlText w:val=""/>
+      <w:lvlJc w:val="left"/>
+      <w:pPr>
+        <w:ind w:left="2880" w:hanging="360"/>
+      </w:pPr>
+      <w:rPr>
+        <w:rFonts w:ascii="Symbol" w:hAnsi="Symbol" w:hint="default"/>
+      </w:rPr>
+    </w:lvl>
+    <w:lvl w:ilvl="4" w:tplc="04070003" w:tentative="1">
+      <w:start w:val="1"/>
+      <w:numFmt w:val="bullet"/>
+      <w:lvlText w:val="o"/>
+      <w:lvlJc w:val="left"/>
+      <w:pPr>
+        <w:ind w:left="3600" w:hanging="360"/>
+      </w:pPr>
+      <w:rPr>
+        <w:rFonts w:ascii="Courier New" w:hAnsi="Courier New" w:cs="Courier New" w:hint="default"/>
+      </w:rPr>
+    </w:lvl>
+    <w:lvl w:ilvl="5" w:tplc="04070005" w:tentative="1">
+      <w:start w:val="1"/>
+      <w:numFmt w:val="bullet"/>
+      <w:lvlText w:val=""/>
+      <w:lvlJc w:val="left"/>
+      <w:pPr>
+        <w:ind w:left="4320" w:hanging="360"/>
+      </w:pPr>
+      <w:rPr>
+        <w:rFonts w:ascii="Wingdings" w:hAnsi="Wingdings" w:hint="default"/>
+      </w:rPr>
+    </w:lvl>
+    <w:lvl w:ilvl="6" w:tplc="04070001" w:tentative="1">
+      <w:start w:val="1"/>
+      <w:numFmt w:val="bullet"/>
+      <w:lvlText w:val=""/>
+      <w:lvlJc w:val="left"/>
+      <w:pPr>
+        <w:ind w:left="5040" w:hanging="360"/>
+      </w:pPr>
+      <w:rPr>
+        <w:rFonts w:ascii="Symbol" w:hAnsi="Symbol" w:hint="default"/>
+      </w:rPr>
+    </w:lvl>
+    <w:lvl w:ilvl="7" w:tplc="04070003" w:tentative="1">
+      <w:start w:val="1"/>
+      <w:numFmt w:val="bullet"/>
+      <w:lvlText w:val="o"/>
+      <w:lvlJc w:val="left"/>
+      <w:pPr>
+        <w:ind w:left="5760" w:hanging="360"/>
+      </w:pPr>
+      <w:rPr>
+        <w:rFonts w:ascii="Courier New" w:hAnsi="Courier New" w:cs="Courier New" w:hint="default"/>
+      </w:rPr>
+    </w:lvl>
+    <w:lvl w:ilvl="8" w:tplc="04070005" w:tentative="1">
+      <w:start w:val="1"/>
+      <w:numFmt w:val="bullet"/>
+      <w:lvlText w:val=""/>
+      <w:lvlJc w:val="left"/>
+      <w:pPr>
+        <w:ind w:left="6480" w:hanging="360"/>
+      </w:pPr>
+      <w:rPr>
+        <w:rFonts w:ascii="Wingdings" w:hAnsi="Wingdings" w:hint="default"/>
+      </w:rPr>
     </w:lvl>
   </w:abstractNum>
   <w:num w:numId="1">
@@ -7225,7 +8555,7 @@
     <w:abstractNumId w:val="3"/>
   </w:num>
   <w:num w:numId="10">
-    <w:abstractNumId w:val="18"/>
+    <w:abstractNumId w:val="19"/>
   </w:num>
   <w:num w:numId="11">
     <w:abstractNumId w:val="13"/>
@@ -7234,10 +8564,10 @@
     <w:abstractNumId w:val="1"/>
   </w:num>
   <w:num w:numId="13">
-    <w:abstractNumId w:val="19"/>
+    <w:abstractNumId w:val="20"/>
   </w:num>
   <w:num w:numId="14">
-    <w:abstractNumId w:val="19"/>
+    <w:abstractNumId w:val="20"/>
     <w:lvlOverride w:ilvl="0">
       <w:startOverride w:val="1"/>
     </w:lvlOverride>
@@ -7262,6 +8592,15 @@
   </w:num>
   <w:num w:numId="21">
     <w:abstractNumId w:val="8"/>
+  </w:num>
+  <w:num w:numId="22">
+    <w:abstractNumId w:val="21"/>
+  </w:num>
+  <w:num w:numId="23">
+    <w:abstractNumId w:val="18"/>
+  </w:num>
+  <w:num w:numId="24">
+    <w:abstractNumId w:val="22"/>
   </w:num>
 </w:numbering>
 </file>
@@ -9346,7 +10685,7 @@
 </file>
 
 <file path=customXml/itemProps1.xml><?xml version="1.0" encoding="utf-8"?>
-<ds:datastoreItem xmlns:ds="http://schemas.openxmlformats.org/officeDocument/2006/customXml" ds:itemID="{23112ACE-8D02-4087-939F-3CD17901AEB4}">
+<ds:datastoreItem xmlns:ds="http://schemas.openxmlformats.org/officeDocument/2006/customXml" ds:itemID="{09D08A8F-17DA-4703-B4DC-26BE60E3C356}">
   <ds:schemaRefs>
     <ds:schemaRef ds:uri="http://schemas.openxmlformats.org/officeDocument/2006/bibliography"/>
   </ds:schemaRefs>

</xml_diff>